<commit_message>
Added final report draft
</commit_message>
<xml_diff>
--- a/Maps1.docx
+++ b/Maps1.docx
@@ -506,7 +506,7 @@
       <w:r>
         <w:drawing>
           <wp:inline>
-            <wp:extent cx="4620126" cy="6468176"/>
+            <wp:extent cx="5334000" cy="3733800"/>
             <wp:effectExtent b="0" l="0" r="0" t="0"/>
             <wp:docPr descr="Figure 1 - Initial and final times of sampling for each station. These window of meassurements may be interrupted at different points for different stations." id="1" name="Picture"/>
             <a:graphic>
@@ -527,7 +527,7 @@
                   <pic:spPr bwMode="auto">
                     <a:xfrm>
                       <a:off x="0" y="0"/>
-                      <a:ext cx="4620126" cy="6468176"/>
+                      <a:ext cx="5334000" cy="3733800"/>
                     </a:xfrm>
                     <a:prstGeom prst="rect">
                       <a:avLst/>
@@ -860,7 +860,7 @@
           <wp:inline>
             <wp:extent cx="4620126" cy="3696101"/>
             <wp:effectExtent b="0" l="0" r="0" t="0"/>
-            <wp:docPr descr="Figure 3 - Map of Oaxaca and municipalities. Color of municipalities represent the number of weeks (weekly reports) with available information for each municipality, also shown as text over each municipality. Red dots indicate the locations of weather stations from which data is available." id="1" name="Picture"/>
+            <wp:docPr descr="Figure 3 - Map of Oaxaca and municipalities. Color of municipalities represent the number of weeks (weekly reports) with available information for each municipality, also shown as text over each municipality. Red dots indicate the locations of weather stations from which data is available from INIFAP's database." id="1" name="Picture"/>
             <a:graphic>
               <a:graphicData uri="http://schemas.openxmlformats.org/drawingml/2006/picture">
                 <pic:pic>
@@ -912,7 +912,170 @@
         <w:t xml:space="preserve"> </w:t>
       </w:r>
       <w:r>
-        <w:t xml:space="preserve">Map of Oaxaca and municipalities. Color of municipalities represent the number of weeks (weekly reports) with available information for each municipality, also shown as text over each municipality. Red dots indicate the locations of weather stations from which data is available.</w:t>
+        <w:t xml:space="preserve">Map of Oaxaca and municipalities. Color of municipalities represent the number of weeks (weekly reports) with available information for each municipality, also shown as text over each municipality. Red dots indicate the locations of weather stations from which data is available from INIFAP's database.</w:t>
+      </w:r>
+    </w:p>
+    <w:p>
+      <w:pPr>
+        <w:pStyle w:val="Heading2"/>
+      </w:pPr>
+      <w:bookmarkStart w:id="32" w:name="other-climate-data"/>
+      <w:bookmarkEnd w:id="32"/>
+      <w:r>
+        <w:t xml:space="preserve">Other climate data</w:t>
+      </w:r>
+    </w:p>
+    <w:p>
+      <w:pPr>
+        <w:pStyle w:val="FirstParagraph"/>
+      </w:pPr>
+      <w:r>
+        <w:t xml:space="preserve">This data comes from</w:t>
+      </w:r>
+      <w:r>
+        <w:t xml:space="preserve"> </w:t>
+      </w:r>
+      <w:hyperlink r:id="rId33">
+        <w:r>
+          <w:rPr>
+            <w:rStyle w:val="Hyperlink"/>
+          </w:rPr>
+          <w:t xml:space="preserve">CLICOM's database</w:t>
+        </w:r>
+      </w:hyperlink>
+      <w:r>
+        <w:t xml:space="preserve">. The portal allows the suer to download sets of 20 files (stations) at a time, either in *.csv or *.mat formats. This contains daily data for climatic variables. There are a total of 162 stations with data that covers some point between 2000 and 2012. The oldest station has data from as far back as 1922. While this data has a better spatial distribution (Fig. 5), information for recent years is not available.</w:t>
+      </w:r>
+    </w:p>
+    <w:p>
+      <w:pPr>
+        <w:pStyle w:val="FigureWithCaption"/>
+      </w:pPr>
+      <w:r>
+        <w:drawing>
+          <wp:inline>
+            <wp:extent cx="5334000" cy="5334000"/>
+            <wp:effectExtent b="0" l="0" r="0" t="0"/>
+            <wp:docPr descr="Figure 4 - Initial and final times of sampling for each station. This represents a subser of all stations to reduce the size of the graph. This subset represents stations with more than 30 years of data, from 2010 back. These window of meassurements may be interrupted at different points for different stations." id="1" name="Picture"/>
+            <a:graphic>
+              <a:graphicData uri="http://schemas.openxmlformats.org/drawingml/2006/picture">
+                <pic:pic>
+                  <pic:nvPicPr>
+                    <pic:cNvPr descr="Maps1_files/figure-docx/unnamed-chunk-4-1.png" id="0" name="Picture"/>
+                    <pic:cNvPicPr>
+                      <a:picLocks noChangeArrowheads="1" noChangeAspect="1"/>
+                    </pic:cNvPicPr>
+                  </pic:nvPicPr>
+                  <pic:blipFill>
+                    <a:blip r:embed="rId34"/>
+                    <a:stretch>
+                      <a:fillRect/>
+                    </a:stretch>
+                  </pic:blipFill>
+                  <pic:spPr bwMode="auto">
+                    <a:xfrm>
+                      <a:off x="0" y="0"/>
+                      <a:ext cx="5334000" cy="5334000"/>
+                    </a:xfrm>
+                    <a:prstGeom prst="rect">
+                      <a:avLst/>
+                    </a:prstGeom>
+                    <a:noFill/>
+                    <a:ln w="9525">
+                      <a:noFill/>
+                      <a:headEnd/>
+                      <a:tailEnd/>
+                    </a:ln>
+                  </pic:spPr>
+                </pic:pic>
+              </a:graphicData>
+            </a:graphic>
+          </wp:inline>
+        </w:drawing>
+      </w:r>
+    </w:p>
+    <w:p>
+      <w:pPr>
+        <w:pStyle w:val="ImageCaption"/>
+      </w:pPr>
+      <w:r>
+        <w:rPr>
+          <w:b/>
+        </w:rPr>
+        <w:t xml:space="preserve">Figure 4 -</w:t>
+      </w:r>
+      <w:r>
+        <w:rPr>
+          <w:b/>
+        </w:rPr>
+        <w:t xml:space="preserve"> </w:t>
+      </w:r>
+      <w:r>
+        <w:t xml:space="preserve">Initial and final times of sampling for each station. This represents a subser of all stations to reduce the size of the graph. This subset represents stations with more than 30 years of data, from 2010 back. These window of meassurements may be interrupted at different points for different stations.</w:t>
+      </w:r>
+    </w:p>
+    <w:p>
+      <w:pPr>
+        <w:pStyle w:val="FigureWithCaption"/>
+      </w:pPr>
+      <w:r>
+        <w:drawing>
+          <wp:inline>
+            <wp:extent cx="4620126" cy="3696101"/>
+            <wp:effectExtent b="0" l="0" r="0" t="0"/>
+            <wp:docPr descr="Figure 5 - Map of Oaxaca and municipalities. Color of municipalities represent the number of weeks (weekly reports) with available information for each municipality, also shown as text over each municipality. Red dots indicate the locations of weather stations from which data is available up to 2012 from CLICOM's database." id="1" name="Picture"/>
+            <a:graphic>
+              <a:graphicData uri="http://schemas.openxmlformats.org/drawingml/2006/picture">
+                <pic:pic>
+                  <pic:nvPicPr>
+                    <pic:cNvPr descr="Maps1_files/figure-docx/unnamed-chunk-5-1.png" id="0" name="Picture"/>
+                    <pic:cNvPicPr>
+                      <a:picLocks noChangeArrowheads="1" noChangeAspect="1"/>
+                    </pic:cNvPicPr>
+                  </pic:nvPicPr>
+                  <pic:blipFill>
+                    <a:blip r:embed="rId35"/>
+                    <a:stretch>
+                      <a:fillRect/>
+                    </a:stretch>
+                  </pic:blipFill>
+                  <pic:spPr bwMode="auto">
+                    <a:xfrm>
+                      <a:off x="0" y="0"/>
+                      <a:ext cx="4620126" cy="3696101"/>
+                    </a:xfrm>
+                    <a:prstGeom prst="rect">
+                      <a:avLst/>
+                    </a:prstGeom>
+                    <a:noFill/>
+                    <a:ln w="9525">
+                      <a:noFill/>
+                      <a:headEnd/>
+                      <a:tailEnd/>
+                    </a:ln>
+                  </pic:spPr>
+                </pic:pic>
+              </a:graphicData>
+            </a:graphic>
+          </wp:inline>
+        </w:drawing>
+      </w:r>
+    </w:p>
+    <w:p>
+      <w:pPr>
+        <w:pStyle w:val="ImageCaption"/>
+      </w:pPr>
+      <w:r>
+        <w:rPr>
+          <w:b/>
+        </w:rPr>
+        <w:t xml:space="preserve">Figure 5 -</w:t>
+      </w:r>
+      <w:r>
+        <w:t xml:space="preserve"> </w:t>
+      </w:r>
+      <w:r>
+        <w:t xml:space="preserve">Map of Oaxaca and municipalities. Color of municipalities represent the number of weeks (weekly reports) with available information for each municipality, also shown as text over each municipality. Red dots indicate the locations of weather stations from which data is available up to 2012 from CLICOM's database.</w:t>
       </w:r>
     </w:p>
     <w:sectPr/>
@@ -1023,7 +1186,7 @@
     </w:lvl>
   </w:abstractNum>
   <w:abstractNum w:abstractNumId="990">
-    <w:nsid w:val="c09ffec6"/>
+    <w:nsid w:val="e14ce08f"/>
     <w:multiLevelType w:val="multilevel"/>
     <w:lvl w:ilvl="0">
       <w:numFmt w:val="bullet"/>
@@ -1104,7 +1267,7 @@
     </w:lvl>
   </w:abstractNum>
   <w:abstractNum w:abstractNumId="991">
-    <w:nsid w:val="87f7abae"/>
+    <w:nsid w:val="32a18f04"/>
     <w:multiLevelType w:val="multilevel"/>
     <w:lvl w:ilvl="0">
       <w:numFmt w:val="bullet"/>

</xml_diff>

<commit_message>
Updated final report with text first and then all figures
</commit_message>
<xml_diff>
--- a/Maps1.docx
+++ b/Maps1.docx
@@ -7,105 +7,62 @@
         <w:pStyle w:val="Title"/>
       </w:pPr>
       <w:r>
-        <w:t xml:space="preserve">Maps1</w:t>
-      </w:r>
-    </w:p>
-    <w:p>
-      <w:pPr>
-        <w:pStyle w:val="Author"/>
-      </w:pPr>
-      <w:r>
-        <w:t xml:space="preserve">Villasenor-Derbez,</w:t>
+        <w:t xml:space="preserve">Deliverable</w:t>
       </w:r>
       <w:r>
         <w:t xml:space="preserve"> </w:t>
       </w:r>
       <w:r>
-        <w:t xml:space="preserve">J.C.</w:t>
-      </w:r>
-    </w:p>
-    <w:p>
-      <w:pPr>
-        <w:pStyle w:val="Date"/>
-      </w:pPr>
-      <w:r>
-        <w:t xml:space="preserve">12</w:t>
+        <w:t xml:space="preserve">4</w:t>
+      </w:r>
+    </w:p>
+    <w:p>
+      <w:pPr>
+        <w:pStyle w:val="Subtitle"/>
+      </w:pPr>
+      <w:r>
+        <w:t xml:space="preserve">Temporal</w:t>
       </w:r>
       <w:r>
         <w:t xml:space="preserve"> </w:t>
       </w:r>
       <w:r>
-        <w:t xml:space="preserve">de</w:t>
+        <w:t xml:space="preserve">and</w:t>
       </w:r>
       <w:r>
         <w:t xml:space="preserve"> </w:t>
       </w:r>
       <w:r>
-        <w:t xml:space="preserve">octubre</w:t>
+        <w:t xml:space="preserve">spatial</w:t>
       </w:r>
       <w:r>
         <w:t xml:space="preserve"> </w:t>
       </w:r>
       <w:r>
-        <w:t xml:space="preserve">de</w:t>
+        <w:t xml:space="preserve">distribution</w:t>
       </w:r>
       <w:r>
         <w:t xml:space="preserve"> </w:t>
       </w:r>
       <w:r>
-        <w:t xml:space="preserve">2016</w:t>
-      </w:r>
-    </w:p>
-    <w:p>
-      <w:pPr>
-        <w:pStyle w:val="SourceCode"/>
-      </w:pPr>
-      <w:r>
-        <w:rPr>
-          <w:rStyle w:val="VerbatimChar"/>
-        </w:rPr>
-        <w:t xml:space="preserve">## OGR data source with driver: ESRI Shapefile </w:t>
-      </w:r>
-      <w:r>
-        <w:br w:type="textWrapping"/>
-      </w:r>
-      <w:r>
-        <w:rPr>
-          <w:rStyle w:val="VerbatimChar"/>
-        </w:rPr>
-        <w:t xml:space="preserve">## Source: "./Data/Spatial", layer: "states"</w:t>
-      </w:r>
-      <w:r>
-        <w:br w:type="textWrapping"/>
-      </w:r>
-      <w:r>
-        <w:rPr>
-          <w:rStyle w:val="VerbatimChar"/>
-        </w:rPr>
-        <w:t xml:space="preserve">## with 32 features</w:t>
-      </w:r>
-      <w:r>
-        <w:br w:type="textWrapping"/>
-      </w:r>
-      <w:r>
-        <w:rPr>
-          <w:rStyle w:val="VerbatimChar"/>
-        </w:rPr>
-        <w:t xml:space="preserve">## It has 9 fields</w:t>
-      </w:r>
-      <w:r>
-        <w:br w:type="textWrapping"/>
-      </w:r>
-      <w:r>
-        <w:rPr>
-          <w:rStyle w:val="VerbatimChar"/>
-        </w:rPr>
-        <w:t xml:space="preserve">## Integer64 fields read as strings:  POP1990 HSE_UNIT90</w:t>
-      </w:r>
-    </w:p>
-    <w:p>
-      <w:pPr>
-        <w:pStyle w:val="Heading2"/>
+        <w:t xml:space="preserve">of</w:t>
+      </w:r>
+      <w:r>
+        <w:t xml:space="preserve"> </w:t>
+      </w:r>
+      <w:r>
+        <w:t xml:space="preserve">the</w:t>
+      </w:r>
+      <w:r>
+        <w:t xml:space="preserve"> </w:t>
+      </w:r>
+      <w:r>
+        <w:t xml:space="preserve">data</w:t>
+      </w:r>
+    </w:p>
+    <w:p>
+      <w:pPr>
+        <w:pStyle w:val="Heading1"/>
       </w:pPr>
       <w:bookmarkStart w:id="21" w:name="introduction"/>
       <w:bookmarkEnd w:id="21"/>
@@ -117,9 +74,64 @@
       <w:pPr>
         <w:pStyle w:val="Heading2"/>
       </w:pPr>
-      <w:bookmarkStart w:id="22" w:name="deliverable-1---climate-data"/>
+      <w:bookmarkStart w:id="22" w:name="literature-review"/>
       <w:bookmarkEnd w:id="22"/>
       <w:r>
+        <w:t xml:space="preserve">Literature review</w:t>
+      </w:r>
+    </w:p>
+    <w:p>
+      <w:pPr>
+        <w:pStyle w:val="Heading2"/>
+      </w:pPr>
+      <w:bookmarkStart w:id="23" w:name="summary-of-work"/>
+      <w:bookmarkEnd w:id="23"/>
+      <w:r>
+        <w:t xml:space="preserve">Summary of work</w:t>
+      </w:r>
+    </w:p>
+    <w:p>
+      <w:pPr>
+        <w:pStyle w:val="Heading2"/>
+      </w:pPr>
+      <w:bookmarkStart w:id="24" w:name="summary-of-findings"/>
+      <w:bookmarkEnd w:id="24"/>
+      <w:r>
+        <w:t xml:space="preserve">Summary of findings</w:t>
+      </w:r>
+    </w:p>
+    <w:p>
+      <w:pPr>
+        <w:pStyle w:val="Heading2"/>
+      </w:pPr>
+      <w:bookmarkStart w:id="25" w:name="recommendations"/>
+      <w:bookmarkEnd w:id="25"/>
+      <w:r>
+        <w:t xml:space="preserve">Recommendations</w:t>
+      </w:r>
+    </w:p>
+    <w:p>
+      <w:pPr>
+        <w:pStyle w:val="FirstParagraph"/>
+      </w:pPr>
+    </w:p>
+    <w:p>
+      <w:pPr>
+        <w:pStyle w:val="Heading1"/>
+      </w:pPr>
+      <w:bookmarkStart w:id="26" w:name="deliverables"/>
+      <w:bookmarkEnd w:id="26"/>
+      <w:r>
+        <w:t xml:space="preserve">Deliverables</w:t>
+      </w:r>
+    </w:p>
+    <w:p>
+      <w:pPr>
+        <w:pStyle w:val="Heading2"/>
+      </w:pPr>
+      <w:bookmarkStart w:id="27" w:name="deliverable-1---climate-data"/>
+      <w:bookmarkEnd w:id="27"/>
+      <w:r>
         <w:t xml:space="preserve">Deliverable 1 - Climate data</w:t>
       </w:r>
     </w:p>
@@ -133,7 +145,7 @@
       <w:r>
         <w:t xml:space="preserve"> </w:t>
       </w:r>
-      <w:hyperlink r:id="rId23">
+      <w:hyperlink r:id="rId28">
         <w:r>
           <w:rPr>
             <w:rStyle w:val="Hyperlink"/>
@@ -147,7 +159,7 @@
       <w:r>
         <w:t xml:space="preserve"> </w:t>
       </w:r>
-      <w:hyperlink r:id="rId24">
+      <w:hyperlink r:id="rId29">
         <w:r>
           <w:rPr>
             <w:rStyle w:val="Hyperlink"/>
@@ -164,7 +176,7 @@
       <w:r>
         <w:t xml:space="preserve"> </w:t>
       </w:r>
-      <w:hyperlink r:id="rId25">
+      <w:hyperlink r:id="rId30">
         <w:r>
           <w:rPr>
             <w:rStyle w:val="Hyperlink"/>
@@ -497,6 +509,264 @@
       </w:r>
       <w:r>
         <w:t xml:space="preserve">: Potential evapotranspiration (mm)</w:t>
+      </w:r>
+    </w:p>
+    <w:p>
+      <w:pPr>
+        <w:pStyle w:val="Heading2"/>
+      </w:pPr>
+      <w:bookmarkStart w:id="31" w:name="deliverable-2---coffee-leaf-rust-data"/>
+      <w:bookmarkEnd w:id="31"/>
+      <w:r>
+        <w:t xml:space="preserve">Deliverable 2 - Coffee leaf rust data</w:t>
+      </w:r>
+    </w:p>
+    <w:p>
+      <w:pPr>
+        <w:pStyle w:val="FirstParagraph"/>
+      </w:pPr>
+      <w:r>
+        <w:t xml:space="preserve">Coffee leaf rust data weekly reports from royacafe. The parent directory for all the reports is available</w:t>
+      </w:r>
+      <w:r>
+        <w:t xml:space="preserve"> </w:t>
+      </w:r>
+      <w:hyperlink r:id="rId32">
+        <w:r>
+          <w:rPr>
+            <w:rStyle w:val="Hyperlink"/>
+          </w:rPr>
+          <w:t xml:space="preserve">here</w:t>
+        </w:r>
+      </w:hyperlink>
+      <w:r>
+        <w:t xml:space="preserve">. The weekley reports include information for coffee leaf rsut incidence. The data is reported at municipality level, and no specific coordinates or information about the number of coffee plots is provided by the source. This dataset contains information for a total of 13 municipalities, with information from 2015-05-04 to 2016-08-21 (Fig. 2). There are three main clusters of coffee leaf rust information. One of them is located in the Northernmost part of the state. For that region, there are between 1 and 5 weekly reports for each of the 4 municipalities. The second cluster is in the Eastern region of the state, where 3 municipalities have 1 observation each. The third cluster is located in the South of the state. This cluster has 6 municipalities, with between 6 and 28 observations.</w:t>
+      </w:r>
+    </w:p>
+    <w:p>
+      <w:pPr>
+        <w:pStyle w:val="BodyText"/>
+      </w:pPr>
+      <w:r>
+        <w:t xml:space="preserve">This dataset contains information for:</w:t>
+      </w:r>
+    </w:p>
+    <w:p>
+      <w:pPr>
+        <w:numPr>
+          <w:numId w:val="1002"/>
+          <w:ilvl w:val="0"/>
+        </w:numPr>
+      </w:pPr>
+      <w:r>
+        <w:rPr>
+          <w:i/>
+        </w:rPr>
+        <w:t xml:space="preserve">Municipality</w:t>
+      </w:r>
+    </w:p>
+    <w:p>
+      <w:pPr>
+        <w:numPr>
+          <w:numId w:val="1002"/>
+          <w:ilvl w:val="0"/>
+        </w:numPr>
+      </w:pPr>
+      <w:r>
+        <w:rPr>
+          <w:i/>
+        </w:rPr>
+        <w:t xml:space="preserve">Initial</w:t>
+      </w:r>
+    </w:p>
+    <w:p>
+      <w:pPr>
+        <w:numPr>
+          <w:numId w:val="1002"/>
+          <w:ilvl w:val="0"/>
+        </w:numPr>
+      </w:pPr>
+      <w:r>
+        <w:rPr>
+          <w:i/>
+        </w:rPr>
+        <w:t xml:space="preserve">Final</w:t>
+      </w:r>
+    </w:p>
+    <w:p>
+      <w:pPr>
+        <w:numPr>
+          <w:numId w:val="1002"/>
+          <w:ilvl w:val="0"/>
+        </w:numPr>
+      </w:pPr>
+      <w:r>
+        <w:rPr>
+          <w:i/>
+        </w:rPr>
+        <w:t xml:space="preserve">PS</w:t>
+      </w:r>
+    </w:p>
+    <w:p>
+      <w:pPr>
+        <w:numPr>
+          <w:numId w:val="1002"/>
+          <w:ilvl w:val="0"/>
+        </w:numPr>
+      </w:pPr>
+      <w:r>
+        <w:rPr>
+          <w:i/>
+        </w:rPr>
+        <w:t xml:space="preserve">PVI</w:t>
+      </w:r>
+    </w:p>
+    <w:p>
+      <w:pPr>
+        <w:numPr>
+          <w:numId w:val="1002"/>
+          <w:ilvl w:val="0"/>
+        </w:numPr>
+      </w:pPr>
+      <w:r>
+        <w:rPr>
+          <w:i/>
+        </w:rPr>
+        <w:t xml:space="preserve">LS</w:t>
+      </w:r>
+    </w:p>
+    <w:p>
+      <w:pPr>
+        <w:numPr>
+          <w:numId w:val="1002"/>
+          <w:ilvl w:val="0"/>
+        </w:numPr>
+      </w:pPr>
+      <w:r>
+        <w:rPr>
+          <w:i/>
+        </w:rPr>
+        <w:t xml:space="preserve">LVI</w:t>
+      </w:r>
+    </w:p>
+    <w:p>
+      <w:pPr>
+        <w:numPr>
+          <w:numId w:val="1002"/>
+          <w:ilvl w:val="0"/>
+        </w:numPr>
+      </w:pPr>
+      <w:r>
+        <w:rPr>
+          <w:i/>
+        </w:rPr>
+        <w:t xml:space="preserve">AL</w:t>
+      </w:r>
+    </w:p>
+    <w:p>
+      <w:pPr>
+        <w:numPr>
+          <w:numId w:val="1002"/>
+          <w:ilvl w:val="0"/>
+        </w:numPr>
+      </w:pPr>
+      <w:r>
+        <w:rPr>
+          <w:i/>
+        </w:rPr>
+        <w:t xml:space="preserve">Lechoso</w:t>
+      </w:r>
+    </w:p>
+    <w:p>
+      <w:pPr>
+        <w:numPr>
+          <w:numId w:val="1002"/>
+          <w:ilvl w:val="0"/>
+        </w:numPr>
+      </w:pPr>
+      <w:r>
+        <w:rPr>
+          <w:i/>
+        </w:rPr>
+        <w:t xml:space="preserve">Consistente</w:t>
+      </w:r>
+    </w:p>
+    <w:p>
+      <w:pPr>
+        <w:numPr>
+          <w:numId w:val="1002"/>
+          <w:ilvl w:val="0"/>
+        </w:numPr>
+      </w:pPr>
+      <w:r>
+        <w:rPr>
+          <w:i/>
+        </w:rPr>
+        <w:t xml:space="preserve">Maduro</w:t>
+      </w:r>
+    </w:p>
+    <w:p>
+      <w:pPr>
+        <w:pStyle w:val="FirstParagraph"/>
+      </w:pPr>
+      <w:r>
+        <w:rPr>
+          <w:b/>
+        </w:rPr>
+        <w:t xml:space="preserve">Note:</w:t>
+      </w:r>
+      <w:r>
+        <w:t xml:space="preserve"> </w:t>
+      </w:r>
+      <w:r>
+        <w:t xml:space="preserve">While these are called weekly reports, there are not 52 reports per year. Apparently, this makes reference to the fact that the sampling periof for each report is often a week.</w:t>
+      </w:r>
+    </w:p>
+    <w:p>
+      <w:pPr>
+        <w:pStyle w:val="Heading2"/>
+      </w:pPr>
+      <w:bookmarkStart w:id="33" w:name="deliverable-3---other-climate-data"/>
+      <w:bookmarkEnd w:id="33"/>
+      <w:r>
+        <w:t xml:space="preserve">Deliverable 3 - Other climate data</w:t>
+      </w:r>
+    </w:p>
+    <w:p>
+      <w:pPr>
+        <w:pStyle w:val="FirstParagraph"/>
+      </w:pPr>
+      <w:r>
+        <w:t xml:space="preserve">This data comes from</w:t>
+      </w:r>
+      <w:r>
+        <w:t xml:space="preserve"> </w:t>
+      </w:r>
+      <w:hyperlink r:id="rId34">
+        <w:r>
+          <w:rPr>
+            <w:rStyle w:val="Hyperlink"/>
+          </w:rPr>
+          <w:t xml:space="preserve">CLICOM's database</w:t>
+        </w:r>
+      </w:hyperlink>
+      <w:r>
+        <w:t xml:space="preserve">. The portal allows the suer to download sets of 20 files (stations) at a time, either in *.csv or *.mat formats. This contains daily data for climatic variables. There are a total of 162 stations with data that covers some point between 2000 and 2012. The oldest station has data from as far back as 1922. While this data has a better spatial distribution (Fig. 5), information for recent years is not available.</w:t>
+      </w:r>
+    </w:p>
+    <w:p>
+      <w:pPr>
+        <w:pStyle w:val="BodyText"/>
+      </w:pPr>
+    </w:p>
+    <w:p>
+      <w:pPr>
+        <w:pStyle w:val="Heading2"/>
+      </w:pPr>
+      <w:bookmarkStart w:id="35" w:name="figures"/>
+      <w:bookmarkEnd w:id="35"/>
+      <w:r>
+        <w:t xml:space="preserve">Figures</w:t>
       </w:r>
     </w:p>
     <w:p>
@@ -519,7 +789,7 @@
                     </pic:cNvPicPr>
                   </pic:nvPicPr>
                   <pic:blipFill>
-                    <a:blip r:embed="rId26"/>
+                    <a:blip r:embed="rId36"/>
                     <a:stretch>
                       <a:fillRect/>
                     </a:stretch>
@@ -568,214 +838,8 @@
     </w:p>
     <w:p>
       <w:pPr>
-        <w:pStyle w:val="Heading2"/>
-      </w:pPr>
-      <w:bookmarkStart w:id="27" w:name="deliverable-2---coffee-leaf-rust-data"/>
-      <w:bookmarkEnd w:id="27"/>
-      <w:r>
-        <w:t xml:space="preserve">Deliverable 2 - Coffee leaf rust data</w:t>
-      </w:r>
-    </w:p>
-    <w:p>
-      <w:pPr>
-        <w:pStyle w:val="FirstParagraph"/>
-      </w:pPr>
-      <w:r>
-        <w:t xml:space="preserve">Coffee leaf rust data weekly reports from royacafe. The parent directory for all the reports is available</w:t>
-      </w:r>
-      <w:r>
-        <w:t xml:space="preserve"> </w:t>
-      </w:r>
-      <w:hyperlink r:id="rId28">
-        <w:r>
-          <w:rPr>
-            <w:rStyle w:val="Hyperlink"/>
-          </w:rPr>
-          <w:t xml:space="preserve">here</w:t>
-        </w:r>
-      </w:hyperlink>
-      <w:r>
-        <w:t xml:space="preserve">. The weekley reports include information for coffee leaf rsut incidence. The data is reported at municipality level, and no specific coordinates or information about the number of coffee plots is provided by the source. This dataset contains information for a total of 13 municipalities, with information from 2015-05-04 to 2016-08-21 (Fig. 2). There are three main clusters of coffee leaf rust information. One of them is located in the Northernmost part of the state. For that region, there are between 1 and 5 weekly reports for each of the 4 municipalities. The second cluster is in the Eastern region of the state, where 3 municipalities have 1 observation each. The third cluster is located in the South of the state. This cluster has 6 municipalities, with between 6 and 28 observations.</w:t>
-      </w:r>
-    </w:p>
-    <w:p>
-      <w:pPr>
         <w:pStyle w:val="BodyText"/>
       </w:pPr>
-      <w:r>
-        <w:t xml:space="preserve">This dataset contains information for:</w:t>
-      </w:r>
-    </w:p>
-    <w:p>
-      <w:pPr>
-        <w:numPr>
-          <w:numId w:val="1002"/>
-          <w:ilvl w:val="0"/>
-        </w:numPr>
-      </w:pPr>
-      <w:r>
-        <w:rPr>
-          <w:i/>
-        </w:rPr>
-        <w:t xml:space="preserve">Municipality</w:t>
-      </w:r>
-    </w:p>
-    <w:p>
-      <w:pPr>
-        <w:numPr>
-          <w:numId w:val="1002"/>
-          <w:ilvl w:val="0"/>
-        </w:numPr>
-      </w:pPr>
-      <w:r>
-        <w:rPr>
-          <w:i/>
-        </w:rPr>
-        <w:t xml:space="preserve">Initial</w:t>
-      </w:r>
-    </w:p>
-    <w:p>
-      <w:pPr>
-        <w:numPr>
-          <w:numId w:val="1002"/>
-          <w:ilvl w:val="0"/>
-        </w:numPr>
-      </w:pPr>
-      <w:r>
-        <w:rPr>
-          <w:i/>
-        </w:rPr>
-        <w:t xml:space="preserve">Final</w:t>
-      </w:r>
-    </w:p>
-    <w:p>
-      <w:pPr>
-        <w:numPr>
-          <w:numId w:val="1002"/>
-          <w:ilvl w:val="0"/>
-        </w:numPr>
-      </w:pPr>
-      <w:r>
-        <w:rPr>
-          <w:i/>
-        </w:rPr>
-        <w:t xml:space="preserve">PS</w:t>
-      </w:r>
-    </w:p>
-    <w:p>
-      <w:pPr>
-        <w:numPr>
-          <w:numId w:val="1002"/>
-          <w:ilvl w:val="0"/>
-        </w:numPr>
-      </w:pPr>
-      <w:r>
-        <w:rPr>
-          <w:i/>
-        </w:rPr>
-        <w:t xml:space="preserve">PVI</w:t>
-      </w:r>
-    </w:p>
-    <w:p>
-      <w:pPr>
-        <w:numPr>
-          <w:numId w:val="1002"/>
-          <w:ilvl w:val="0"/>
-        </w:numPr>
-      </w:pPr>
-      <w:r>
-        <w:rPr>
-          <w:i/>
-        </w:rPr>
-        <w:t xml:space="preserve">LS</w:t>
-      </w:r>
-    </w:p>
-    <w:p>
-      <w:pPr>
-        <w:numPr>
-          <w:numId w:val="1002"/>
-          <w:ilvl w:val="0"/>
-        </w:numPr>
-      </w:pPr>
-      <w:r>
-        <w:rPr>
-          <w:i/>
-        </w:rPr>
-        <w:t xml:space="preserve">LVI</w:t>
-      </w:r>
-    </w:p>
-    <w:p>
-      <w:pPr>
-        <w:numPr>
-          <w:numId w:val="1002"/>
-          <w:ilvl w:val="0"/>
-        </w:numPr>
-      </w:pPr>
-      <w:r>
-        <w:rPr>
-          <w:i/>
-        </w:rPr>
-        <w:t xml:space="preserve">AL</w:t>
-      </w:r>
-    </w:p>
-    <w:p>
-      <w:pPr>
-        <w:numPr>
-          <w:numId w:val="1002"/>
-          <w:ilvl w:val="0"/>
-        </w:numPr>
-      </w:pPr>
-      <w:r>
-        <w:rPr>
-          <w:i/>
-        </w:rPr>
-        <w:t xml:space="preserve">Lechoso</w:t>
-      </w:r>
-    </w:p>
-    <w:p>
-      <w:pPr>
-        <w:numPr>
-          <w:numId w:val="1002"/>
-          <w:ilvl w:val="0"/>
-        </w:numPr>
-      </w:pPr>
-      <w:r>
-        <w:rPr>
-          <w:i/>
-        </w:rPr>
-        <w:t xml:space="preserve">Consistente</w:t>
-      </w:r>
-    </w:p>
-    <w:p>
-      <w:pPr>
-        <w:numPr>
-          <w:numId w:val="1002"/>
-          <w:ilvl w:val="0"/>
-        </w:numPr>
-      </w:pPr>
-      <w:r>
-        <w:rPr>
-          <w:i/>
-        </w:rPr>
-        <w:t xml:space="preserve">Maduro</w:t>
-      </w:r>
-    </w:p>
-    <w:p>
-      <w:pPr>
-        <w:pStyle w:val="FirstParagraph"/>
-      </w:pPr>
-      <w:r>
-        <w:rPr>
-          <w:b/>
-        </w:rPr>
-        <w:t xml:space="preserve">Note:</w:t>
-      </w:r>
-      <w:r>
-        <w:t xml:space="preserve"> </w:t>
-      </w:r>
-      <w:r>
-        <w:t xml:space="preserve">While these are called weekly reports, there are not 52 reports per year. Apparently, this makes reference to the fact that the sampling periof for each report is often a week.</w:t>
-      </w:r>
     </w:p>
     <w:p>
       <w:pPr>
@@ -784,7 +848,7 @@
       <w:r>
         <w:drawing>
           <wp:inline>
-            <wp:extent cx="4620126" cy="3696101"/>
+            <wp:extent cx="5334000" cy="2133600"/>
             <wp:effectExtent b="0" l="0" r="0" t="0"/>
             <wp:docPr descr="Figure 2 - Initial and final times of coffee leaf rust data. These window of meassurements may be interrupted at different points for different stations." id="1" name="Picture"/>
             <a:graphic>
@@ -797,7 +861,7 @@
                     </pic:cNvPicPr>
                   </pic:nvPicPr>
                   <pic:blipFill>
-                    <a:blip r:embed="rId29"/>
+                    <a:blip r:embed="rId37"/>
                     <a:stretch>
                       <a:fillRect/>
                     </a:stretch>
@@ -805,7 +869,7 @@
                   <pic:spPr bwMode="auto">
                     <a:xfrm>
                       <a:off x="0" y="0"/>
-                      <a:ext cx="4620126" cy="3696101"/>
+                      <a:ext cx="5334000" cy="2133600"/>
                     </a:xfrm>
                     <a:prstGeom prst="rect">
                       <a:avLst/>
@@ -843,10 +907,15 @@
     </w:p>
     <w:p>
       <w:pPr>
+        <w:pStyle w:val="BodyText"/>
+      </w:pPr>
+    </w:p>
+    <w:p>
+      <w:pPr>
         <w:pStyle w:val="Heading2"/>
       </w:pPr>
-      <w:bookmarkStart w:id="30" w:name="spatial-distribution-of-data"/>
-      <w:bookmarkEnd w:id="30"/>
+      <w:bookmarkStart w:id="38" w:name="spatial-distribution-of-data"/>
+      <w:bookmarkEnd w:id="38"/>
       <w:r>
         <w:t xml:space="preserve">Spatial distribution of data</w:t>
       </w:r>
@@ -858,7 +927,7 @@
       <w:r>
         <w:drawing>
           <wp:inline>
-            <wp:extent cx="4620126" cy="3696101"/>
+            <wp:extent cx="5334000" cy="2667000"/>
             <wp:effectExtent b="0" l="0" r="0" t="0"/>
             <wp:docPr descr="Figure 3 - Map of Oaxaca and municipalities. Color of municipalities represent the number of weeks (weekly reports) with available information for each municipality, also shown as text over each municipality. Red dots indicate the locations of weather stations from which data is available from INIFAP's database." id="1" name="Picture"/>
             <a:graphic>
@@ -871,7 +940,7 @@
                     </pic:cNvPicPr>
                   </pic:nvPicPr>
                   <pic:blipFill>
-                    <a:blip r:embed="rId31"/>
+                    <a:blip r:embed="rId39"/>
                     <a:stretch>
                       <a:fillRect/>
                     </a:stretch>
@@ -879,7 +948,7 @@
                   <pic:spPr bwMode="auto">
                     <a:xfrm>
                       <a:off x="0" y="0"/>
-                      <a:ext cx="4620126" cy="3696101"/>
+                      <a:ext cx="5334000" cy="2667000"/>
                     </a:xfrm>
                     <a:prstGeom prst="rect">
                       <a:avLst/>
@@ -917,35 +986,8 @@
     </w:p>
     <w:p>
       <w:pPr>
-        <w:pStyle w:val="Heading2"/>
-      </w:pPr>
-      <w:bookmarkStart w:id="32" w:name="other-climate-data"/>
-      <w:bookmarkEnd w:id="32"/>
-      <w:r>
-        <w:t xml:space="preserve">Other climate data</w:t>
-      </w:r>
-    </w:p>
-    <w:p>
-      <w:pPr>
-        <w:pStyle w:val="FirstParagraph"/>
-      </w:pPr>
-      <w:r>
-        <w:t xml:space="preserve">This data comes from</w:t>
-      </w:r>
-      <w:r>
-        <w:t xml:space="preserve"> </w:t>
-      </w:r>
-      <w:hyperlink r:id="rId33">
-        <w:r>
-          <w:rPr>
-            <w:rStyle w:val="Hyperlink"/>
-          </w:rPr>
-          <w:t xml:space="preserve">CLICOM's database</w:t>
-        </w:r>
-      </w:hyperlink>
-      <w:r>
-        <w:t xml:space="preserve">. The portal allows the suer to download sets of 20 files (stations) at a time, either in *.csv or *.mat formats. This contains daily data for climatic variables. There are a total of 162 stations with data that covers some point between 2000 and 2012. The oldest station has data from as far back as 1922. While this data has a better spatial distribution (Fig. 5), information for recent years is not available.</w:t>
-      </w:r>
+        <w:pStyle w:val="BodyText"/>
+      </w:pPr>
     </w:p>
     <w:p>
       <w:pPr>
@@ -954,7 +996,7 @@
       <w:r>
         <w:drawing>
           <wp:inline>
-            <wp:extent cx="5334000" cy="5334000"/>
+            <wp:extent cx="5334000" cy="6788727"/>
             <wp:effectExtent b="0" l="0" r="0" t="0"/>
             <wp:docPr descr="Figure 4 - Initial and final times of sampling for each station. This represents a subser of all stations to reduce the size of the graph. This subset represents stations with more than 30 years of data, from 2010 back. These window of meassurements may be interrupted at different points for different stations." id="1" name="Picture"/>
             <a:graphic>
@@ -967,7 +1009,7 @@
                     </pic:cNvPicPr>
                   </pic:nvPicPr>
                   <pic:blipFill>
-                    <a:blip r:embed="rId34"/>
+                    <a:blip r:embed="rId40"/>
                     <a:stretch>
                       <a:fillRect/>
                     </a:stretch>
@@ -975,7 +1017,7 @@
                   <pic:spPr bwMode="auto">
                     <a:xfrm>
                       <a:off x="0" y="0"/>
-                      <a:ext cx="5334000" cy="5334000"/>
+                      <a:ext cx="5334000" cy="6788727"/>
                     </a:xfrm>
                     <a:prstGeom prst="rect">
                       <a:avLst/>
@@ -1016,12 +1058,17 @@
     </w:p>
     <w:p>
       <w:pPr>
+        <w:pStyle w:val="BodyText"/>
+      </w:pPr>
+    </w:p>
+    <w:p>
+      <w:pPr>
         <w:pStyle w:val="FigureWithCaption"/>
       </w:pPr>
       <w:r>
         <w:drawing>
           <wp:inline>
-            <wp:extent cx="4620126" cy="3696101"/>
+            <wp:extent cx="5334000" cy="2667000"/>
             <wp:effectExtent b="0" l="0" r="0" t="0"/>
             <wp:docPr descr="Figure 5 - Map of Oaxaca and municipalities. Color of municipalities represent the number of weeks (weekly reports) with available information for each municipality, also shown as text over each municipality. Red dots indicate the locations of weather stations from which data is available up to 2012 from CLICOM's database." id="1" name="Picture"/>
             <a:graphic>
@@ -1034,7 +1081,7 @@
                     </pic:cNvPicPr>
                   </pic:nvPicPr>
                   <pic:blipFill>
-                    <a:blip r:embed="rId35"/>
+                    <a:blip r:embed="rId41"/>
                     <a:stretch>
                       <a:fillRect/>
                     </a:stretch>
@@ -1042,7 +1089,7 @@
                   <pic:spPr bwMode="auto">
                     <a:xfrm>
                       <a:off x="0" y="0"/>
-                      <a:ext cx="4620126" cy="3696101"/>
+                      <a:ext cx="5334000" cy="2667000"/>
                     </a:xfrm>
                     <a:prstGeom prst="rect">
                       <a:avLst/>
@@ -1186,7 +1233,7 @@
     </w:lvl>
   </w:abstractNum>
   <w:abstractNum w:abstractNumId="990">
-    <w:nsid w:val="e14ce08f"/>
+    <w:nsid w:val="81b5cd9d"/>
     <w:multiLevelType w:val="multilevel"/>
     <w:lvl w:ilvl="0">
       <w:numFmt w:val="bullet"/>
@@ -1267,7 +1314,7 @@
     </w:lvl>
   </w:abstractNum>
   <w:abstractNum w:abstractNumId="991">
-    <w:nsid w:val="32a18f04"/>
+    <w:nsid w:val="ab68d818"/>
     <w:multiLevelType w:val="multilevel"/>
     <w:lvl w:ilvl="0">
       <w:numFmt w:val="bullet"/>

</xml_diff>